<commit_message>
Documentacao FINAL DO PROJETO - PARTE 01
</commit_message>
<xml_diff>
--- a/04-DocumentosDoProjeto/04.3-Docx/Levantamento de Requisitos - Corrigido.docx
+++ b/04-DocumentosDoProjeto/04.3-Docx/Levantamento de Requisitos - Corrigido.docx
@@ -1,6 +1,6 @@
 
 <file path=word/document.xml><?xml version="1.0" encoding="utf-8"?>
-<w:document xmlns:wpc="http://schemas.microsoft.com/office/word/2010/wordprocessingCanvas" xmlns:cx="http://schemas.microsoft.com/office/drawing/2014/chartex" xmlns:cx1="http://schemas.microsoft.com/office/drawing/2015/9/8/chartex" xmlns:cx2="http://schemas.microsoft.com/office/drawing/2015/10/21/chartex" xmlns:cx3="http://schemas.microsoft.com/office/drawing/2016/5/9/chartex" xmlns:cx4="http://schemas.microsoft.com/office/drawing/2016/5/10/chartex" xmlns:cx5="http://schemas.microsoft.com/office/drawing/2016/5/11/chartex" xmlns:cx6="http://schemas.microsoft.com/office/drawing/2016/5/12/chartex" xmlns:cx7="http://schemas.microsoft.com/office/drawing/2016/5/13/chartex" xmlns:cx8="http://schemas.microsoft.com/office/drawing/2016/5/14/chartex" xmlns:mc="http://schemas.openxmlformats.org/markup-compatibility/2006" xmlns:aink="http://schemas.microsoft.com/office/drawing/2016/ink" xmlns:am3d="http://schemas.microsoft.com/office/drawing/2017/model3d" xmlns:o="urn:schemas-microsoft-com:office:office" xmlns:r="http://schemas.openxmlformats.org/officeDocument/2006/relationships" xmlns:m="http://schemas.openxmlformats.org/officeDocument/2006/math" xmlns:v="urn:schemas-microsoft-com:vml" xmlns:wp14="http://schemas.microsoft.com/office/word/2010/wordprocessingDrawing" xmlns:wp="http://schemas.openxmlformats.org/drawingml/2006/wordprocessingDrawing" xmlns:w10="urn:schemas-microsoft-com:office:word" xmlns:w="http://schemas.openxmlformats.org/wordprocessingml/2006/main" xmlns:w14="http://schemas.microsoft.com/office/word/2010/wordml" xmlns:w15="http://schemas.microsoft.com/office/word/2012/wordml" xmlns:w16cid="http://schemas.microsoft.com/office/word/2016/wordml/cid" xmlns:w16se="http://schemas.microsoft.com/office/word/2015/wordml/symex" xmlns:wpg="http://schemas.microsoft.com/office/word/2010/wordprocessingGroup" xmlns:wpi="http://schemas.microsoft.com/office/word/2010/wordprocessingInk" xmlns:wne="http://schemas.microsoft.com/office/word/2006/wordml" xmlns:wps="http://schemas.microsoft.com/office/word/2010/wordprocessingShape" mc:Ignorable="w14 w15 w16se w16cid wp14">
+<w:document xmlns:wpc="http://schemas.microsoft.com/office/word/2010/wordprocessingCanvas" xmlns:cx="http://schemas.microsoft.com/office/drawing/2014/chartex" xmlns:cx1="http://schemas.microsoft.com/office/drawing/2015/9/8/chartex" xmlns:cx2="http://schemas.microsoft.com/office/drawing/2015/10/21/chartex" xmlns:cx3="http://schemas.microsoft.com/office/drawing/2016/5/9/chartex" xmlns:cx4="http://schemas.microsoft.com/office/drawing/2016/5/10/chartex" xmlns:cx5="http://schemas.microsoft.com/office/drawing/2016/5/11/chartex" xmlns:cx6="http://schemas.microsoft.com/office/drawing/2016/5/12/chartex" xmlns:cx7="http://schemas.microsoft.com/office/drawing/2016/5/13/chartex" xmlns:cx8="http://schemas.microsoft.com/office/drawing/2016/5/14/chartex" xmlns:mc="http://schemas.openxmlformats.org/markup-compatibility/2006" xmlns:aink="http://schemas.microsoft.com/office/drawing/2016/ink" xmlns:am3d="http://schemas.microsoft.com/office/drawing/2017/model3d" xmlns:o="urn:schemas-microsoft-com:office:office" xmlns:r="http://schemas.openxmlformats.org/officeDocument/2006/relationships" xmlns:m="http://schemas.openxmlformats.org/officeDocument/2006/math" xmlns:v="urn:schemas-microsoft-com:vml" xmlns:wp14="http://schemas.microsoft.com/office/word/2010/wordprocessingDrawing" xmlns:wp="http://schemas.openxmlformats.org/drawingml/2006/wordprocessingDrawing" xmlns:w10="urn:schemas-microsoft-com:office:word" xmlns:w="http://schemas.openxmlformats.org/wordprocessingml/2006/main" xmlns:w14="http://schemas.microsoft.com/office/word/2010/wordml" xmlns:w15="http://schemas.microsoft.com/office/word/2012/wordml" xmlns:w16cex="http://schemas.microsoft.com/office/word/2018/wordml/cex" xmlns:w16cid="http://schemas.microsoft.com/office/word/2016/wordml/cid" xmlns:w16="http://schemas.microsoft.com/office/word/2018/wordml" xmlns:w16se="http://schemas.microsoft.com/office/word/2015/wordml/symex" xmlns:wpg="http://schemas.microsoft.com/office/word/2010/wordprocessingGroup" xmlns:wpi="http://schemas.microsoft.com/office/word/2010/wordprocessingInk" xmlns:wne="http://schemas.microsoft.com/office/word/2006/wordml" xmlns:wps="http://schemas.microsoft.com/office/word/2010/wordprocessingShape" mc:Ignorable="w14 w15 w16se w16cid w16 w16cex wp14">
   <w:body>
     <w:p>
       <w:pPr>
@@ -229,10 +229,7 @@
           </w:tcPr>
           <w:p>
             <w:r>
-              <w:t>RF</w:t>
-            </w:r>
-            <w:r>
-              <w:t>05</w:t>
+              <w:t>RF05</w:t>
             </w:r>
           </w:p>
         </w:tc>
@@ -254,10 +251,7 @@
           </w:tcPr>
           <w:p>
             <w:r>
-              <w:t>RF</w:t>
-            </w:r>
-            <w:r>
-              <w:t>06</w:t>
+              <w:t>RF06</w:t>
             </w:r>
           </w:p>
         </w:tc>
@@ -279,10 +273,7 @@
           </w:tcPr>
           <w:p>
             <w:r>
-              <w:t>RF</w:t>
-            </w:r>
-            <w:r>
-              <w:t>07</w:t>
+              <w:t>RF07</w:t>
             </w:r>
           </w:p>
         </w:tc>
@@ -317,20 +308,503 @@
           </w:tcPr>
           <w:p>
             <w:r>
+              <w:t>RF08</w:t>
+            </w:r>
+          </w:p>
+        </w:tc>
+        <w:tc>
+          <w:tcPr>
+            <w:tcW w:w="7365" w:type="dxa"/>
+          </w:tcPr>
+          <w:p>
+            <w:r>
+              <w:t>Usuários funcionários podem solicitar folgas;</w:t>
+            </w:r>
+          </w:p>
+        </w:tc>
+      </w:tr>
+      <w:tr>
+        <w:tc>
+          <w:tcPr>
+            <w:tcW w:w="1129" w:type="dxa"/>
+          </w:tcPr>
+          <w:p>
+            <w:r>
+              <w:t>RF09</w:t>
+            </w:r>
+          </w:p>
+        </w:tc>
+        <w:tc>
+          <w:tcPr>
+            <w:tcW w:w="7365" w:type="dxa"/>
+          </w:tcPr>
+          <w:p>
+            <w:r>
+              <w:t>Usuários funcionários podem consultar o banco de horas pessoal;</w:t>
+            </w:r>
+          </w:p>
+        </w:tc>
+      </w:tr>
+      <w:tr>
+        <w:tc>
+          <w:tcPr>
+            <w:tcW w:w="1129" w:type="dxa"/>
+          </w:tcPr>
+          <w:p>
+            <w:r>
+              <w:t>RF10</w:t>
+            </w:r>
+          </w:p>
+        </w:tc>
+        <w:tc>
+          <w:tcPr>
+            <w:tcW w:w="7365" w:type="dxa"/>
+          </w:tcPr>
+          <w:p>
+            <w:r>
+              <w:t xml:space="preserve">Usuários gestores e </w:t>
+            </w:r>
+            <w:r>
+              <w:t>sub-gestores</w:t>
+            </w:r>
+            <w:r>
+              <w:t xml:space="preserve"> podem criar escalas globais;</w:t>
+            </w:r>
+          </w:p>
+        </w:tc>
+      </w:tr>
+      <w:tr>
+        <w:tc>
+          <w:tcPr>
+            <w:tcW w:w="1129" w:type="dxa"/>
+          </w:tcPr>
+          <w:p>
+            <w:r>
+              <w:t>RF11</w:t>
+            </w:r>
+          </w:p>
+        </w:tc>
+        <w:tc>
+          <w:tcPr>
+            <w:tcW w:w="7365" w:type="dxa"/>
+          </w:tcPr>
+          <w:p>
+            <w:r>
+              <w:t xml:space="preserve">Usuários gestores e </w:t>
+            </w:r>
+            <w:r>
+              <w:t>sub-gestores</w:t>
+            </w:r>
+            <w:r>
+              <w:t xml:space="preserve"> podem apagar escalas globais;</w:t>
+            </w:r>
+          </w:p>
+        </w:tc>
+      </w:tr>
+      <w:tr>
+        <w:tc>
+          <w:tcPr>
+            <w:tcW w:w="1129" w:type="dxa"/>
+          </w:tcPr>
+          <w:p>
+            <w:r>
+              <w:t>RF12</w:t>
+            </w:r>
+          </w:p>
+        </w:tc>
+        <w:tc>
+          <w:tcPr>
+            <w:tcW w:w="7365" w:type="dxa"/>
+          </w:tcPr>
+          <w:p>
+            <w:r>
+              <w:t xml:space="preserve">Usuários gestores e </w:t>
+            </w:r>
+            <w:r>
+              <w:t>sub-gestores</w:t>
+            </w:r>
+            <w:r>
+              <w:t xml:space="preserve"> podem alocar os profissionais dentro dessas escalas.</w:t>
+            </w:r>
+          </w:p>
+        </w:tc>
+      </w:tr>
+      <w:tr>
+        <w:tc>
+          <w:tcPr>
+            <w:tcW w:w="1129" w:type="dxa"/>
+          </w:tcPr>
+          <w:p>
+            <w:r>
+              <w:t>RF13</w:t>
+            </w:r>
+          </w:p>
+        </w:tc>
+        <w:tc>
+          <w:tcPr>
+            <w:tcW w:w="7365" w:type="dxa"/>
+          </w:tcPr>
+          <w:p>
+            <w:r>
+              <w:t xml:space="preserve">Usuários gestores e </w:t>
+            </w:r>
+            <w:r>
+              <w:t>sub-gestores</w:t>
+            </w:r>
+            <w:r>
+              <w:t xml:space="preserve"> podem desalocar os profissionais dentro dessas escalas.</w:t>
+            </w:r>
+          </w:p>
+        </w:tc>
+      </w:tr>
+      <w:tr>
+        <w:tc>
+          <w:tcPr>
+            <w:tcW w:w="1129" w:type="dxa"/>
+          </w:tcPr>
+          <w:p>
+            <w:r>
+              <w:t>RF14</w:t>
+            </w:r>
+          </w:p>
+        </w:tc>
+        <w:tc>
+          <w:tcPr>
+            <w:tcW w:w="7365" w:type="dxa"/>
+          </w:tcPr>
+          <w:p>
+            <w:r>
+              <w:t xml:space="preserve">Usuários gestores e </w:t>
+            </w:r>
+            <w:r>
+              <w:t>sub-gestores</w:t>
+            </w:r>
+            <w:r>
+              <w:t xml:space="preserve"> podem cadastrar os feriados nacionais/locais;</w:t>
+            </w:r>
+          </w:p>
+        </w:tc>
+      </w:tr>
+      <w:tr>
+        <w:tc>
+          <w:tcPr>
+            <w:tcW w:w="1129" w:type="dxa"/>
+          </w:tcPr>
+          <w:p>
+            <w:r>
+              <w:t>RF15</w:t>
+            </w:r>
+          </w:p>
+        </w:tc>
+        <w:tc>
+          <w:tcPr>
+            <w:tcW w:w="7365" w:type="dxa"/>
+          </w:tcPr>
+          <w:p>
+            <w:r>
+              <w:t xml:space="preserve">Usuários gestores e </w:t>
+            </w:r>
+            <w:r>
+              <w:t>sub-gestores</w:t>
+            </w:r>
+            <w:r>
+              <w:t xml:space="preserve"> podem excluir os feriados nacionais/locais;</w:t>
+            </w:r>
+          </w:p>
+        </w:tc>
+      </w:tr>
+      <w:tr>
+        <w:tc>
+          <w:tcPr>
+            <w:tcW w:w="1129" w:type="dxa"/>
+          </w:tcPr>
+          <w:p>
+            <w:r>
+              <w:t>RF16</w:t>
+            </w:r>
+          </w:p>
+        </w:tc>
+        <w:tc>
+          <w:tcPr>
+            <w:tcW w:w="7365" w:type="dxa"/>
+          </w:tcPr>
+          <w:p>
+            <w:r>
+              <w:t xml:space="preserve">Usuários gestores e </w:t>
+            </w:r>
+            <w:r>
+              <w:t>sub-gestores</w:t>
+            </w:r>
+            <w:r>
+              <w:t xml:space="preserve"> podem cadastrar horários de trabalho;</w:t>
+            </w:r>
+          </w:p>
+        </w:tc>
+      </w:tr>
+      <w:tr>
+        <w:tc>
+          <w:tcPr>
+            <w:tcW w:w="1129" w:type="dxa"/>
+          </w:tcPr>
+          <w:p>
+            <w:r>
+              <w:t>RF17</w:t>
+            </w:r>
+          </w:p>
+        </w:tc>
+        <w:tc>
+          <w:tcPr>
+            <w:tcW w:w="7365" w:type="dxa"/>
+          </w:tcPr>
+          <w:p>
+            <w:r>
+              <w:t xml:space="preserve">Usuários gestores e </w:t>
+            </w:r>
+            <w:r>
+              <w:t>sub-gestores</w:t>
+            </w:r>
+            <w:r>
+              <w:t xml:space="preserve"> podem excluir horários de trabalho;</w:t>
+            </w:r>
+          </w:p>
+        </w:tc>
+      </w:tr>
+      <w:tr>
+        <w:tc>
+          <w:tcPr>
+            <w:tcW w:w="1129" w:type="dxa"/>
+          </w:tcPr>
+          <w:p>
+            <w:r>
+              <w:t>RF18</w:t>
+            </w:r>
+          </w:p>
+        </w:tc>
+        <w:tc>
+          <w:tcPr>
+            <w:tcW w:w="7365" w:type="dxa"/>
+          </w:tcPr>
+          <w:p>
+            <w:r>
+              <w:t xml:space="preserve">Usuários gestores e </w:t>
+            </w:r>
+            <w:r>
+              <w:t>sub-gestores</w:t>
+            </w:r>
+            <w:r>
+              <w:t xml:space="preserve"> podem lançar profissionais em férias;</w:t>
+            </w:r>
+          </w:p>
+        </w:tc>
+      </w:tr>
+      <w:tr>
+        <w:tc>
+          <w:tcPr>
+            <w:tcW w:w="1129" w:type="dxa"/>
+          </w:tcPr>
+          <w:p>
+            <w:r>
+              <w:t>RF19</w:t>
+            </w:r>
+          </w:p>
+        </w:tc>
+        <w:tc>
+          <w:tcPr>
+            <w:tcW w:w="7365" w:type="dxa"/>
+          </w:tcPr>
+          <w:p>
+            <w:r>
+              <w:t xml:space="preserve">Usuários gestores e </w:t>
+            </w:r>
+            <w:r>
+              <w:t>sub-gestores</w:t>
+            </w:r>
+            <w:r>
+              <w:t xml:space="preserve"> podem lançar profissionais em licença;</w:t>
+            </w:r>
+          </w:p>
+        </w:tc>
+      </w:tr>
+      <w:tr>
+        <w:tc>
+          <w:tcPr>
+            <w:tcW w:w="1129" w:type="dxa"/>
+          </w:tcPr>
+          <w:p>
+            <w:r>
+              <w:t>RF20</w:t>
+            </w:r>
+          </w:p>
+        </w:tc>
+        <w:tc>
+          <w:tcPr>
+            <w:tcW w:w="7365" w:type="dxa"/>
+          </w:tcPr>
+          <w:p>
+            <w:r>
+              <w:t xml:space="preserve">Usuários gestores e </w:t>
+            </w:r>
+            <w:r>
+              <w:t>sub-gestores</w:t>
+            </w:r>
+            <w:r>
+              <w:t xml:space="preserve"> podem criar usuários;</w:t>
+            </w:r>
+          </w:p>
+        </w:tc>
+      </w:tr>
+      <w:tr>
+        <w:tc>
+          <w:tcPr>
+            <w:tcW w:w="1129" w:type="dxa"/>
+          </w:tcPr>
+          <w:p>
+            <w:r>
+              <w:t>RF21</w:t>
+            </w:r>
+          </w:p>
+        </w:tc>
+        <w:tc>
+          <w:tcPr>
+            <w:tcW w:w="7365" w:type="dxa"/>
+          </w:tcPr>
+          <w:p>
+            <w:r>
+              <w:t xml:space="preserve">Usuários gestores e </w:t>
+            </w:r>
+            <w:r>
+              <w:t>sub-gestores</w:t>
+            </w:r>
+            <w:r>
+              <w:t xml:space="preserve"> podem criar empresas;</w:t>
+            </w:r>
+          </w:p>
+        </w:tc>
+      </w:tr>
+      <w:tr>
+        <w:tc>
+          <w:tcPr>
+            <w:tcW w:w="1129" w:type="dxa"/>
+          </w:tcPr>
+          <w:p>
+            <w:r>
+              <w:t>RF22</w:t>
+            </w:r>
+          </w:p>
+        </w:tc>
+        <w:tc>
+          <w:tcPr>
+            <w:tcW w:w="7365" w:type="dxa"/>
+          </w:tcPr>
+          <w:p>
+            <w:r>
+              <w:t xml:space="preserve">Usuários gestores e </w:t>
+            </w:r>
+            <w:r>
+              <w:t>sub-gestores</w:t>
+            </w:r>
+            <w:r>
+              <w:t xml:space="preserve"> podem desativar usuários;</w:t>
+            </w:r>
+          </w:p>
+        </w:tc>
+      </w:tr>
+      <w:tr>
+        <w:tc>
+          <w:tcPr>
+            <w:tcW w:w="1129" w:type="dxa"/>
+          </w:tcPr>
+          <w:p>
+            <w:r>
+              <w:t>RF23</w:t>
+            </w:r>
+          </w:p>
+        </w:tc>
+        <w:tc>
+          <w:tcPr>
+            <w:tcW w:w="7365" w:type="dxa"/>
+          </w:tcPr>
+          <w:p>
+            <w:r>
+              <w:t>Usuários gestores podem aprovar horas extras para banco de horas;</w:t>
+            </w:r>
+          </w:p>
+        </w:tc>
+      </w:tr>
+      <w:tr>
+        <w:tc>
+          <w:tcPr>
+            <w:tcW w:w="1129" w:type="dxa"/>
+          </w:tcPr>
+          <w:p>
+            <w:r>
+              <w:t>RF24</w:t>
+            </w:r>
+          </w:p>
+        </w:tc>
+        <w:tc>
+          <w:tcPr>
+            <w:tcW w:w="7365" w:type="dxa"/>
+          </w:tcPr>
+          <w:p>
+            <w:r>
+              <w:t>Usuários gestores podem aprovar horas extras para pagamento;</w:t>
+            </w:r>
+          </w:p>
+        </w:tc>
+      </w:tr>
+      <w:tr>
+        <w:tc>
+          <w:tcPr>
+            <w:tcW w:w="1129" w:type="dxa"/>
+          </w:tcPr>
+          <w:p>
+            <w:r>
+              <w:t>RF2</w:t>
+            </w:r>
+            <w:r>
+              <w:t>5</w:t>
+            </w:r>
+          </w:p>
+        </w:tc>
+        <w:tc>
+          <w:tcPr>
+            <w:tcW w:w="7365" w:type="dxa"/>
+          </w:tcPr>
+          <w:p>
+            <w:r>
+              <w:t>Usuários gestores podem delegar sub-gestores.</w:t>
+            </w:r>
+          </w:p>
+        </w:tc>
+      </w:tr>
+      <w:tr>
+        <w:tc>
+          <w:tcPr>
+            <w:tcW w:w="1129" w:type="dxa"/>
+          </w:tcPr>
+          <w:p>
+            <w:r>
               <w:t>RF</w:t>
             </w:r>
             <w:r>
-              <w:t>08</w:t>
-            </w:r>
-          </w:p>
-        </w:tc>
-        <w:tc>
-          <w:tcPr>
-            <w:tcW w:w="7365" w:type="dxa"/>
-          </w:tcPr>
-          <w:p>
-            <w:r>
-              <w:t>Usuários funcionários podem solicitar folgas;</w:t>
+              <w:t>26</w:t>
+            </w:r>
+          </w:p>
+        </w:tc>
+        <w:tc>
+          <w:tcPr>
+            <w:tcW w:w="7365" w:type="dxa"/>
+          </w:tcPr>
+          <w:p>
+            <w:r>
+              <w:t xml:space="preserve">Usuários gestores podem </w:t>
+            </w:r>
+            <w:r>
+              <w:t>c</w:t>
+            </w:r>
+            <w:r>
+              <w:t>onsultar o banco de horas dos funcionários</w:t>
             </w:r>
           </w:p>
         </w:tc>
@@ -345,543 +819,6 @@
               <w:t>RF</w:t>
             </w:r>
             <w:r>
-              <w:t>09</w:t>
-            </w:r>
-          </w:p>
-        </w:tc>
-        <w:tc>
-          <w:tcPr>
-            <w:tcW w:w="7365" w:type="dxa"/>
-          </w:tcPr>
-          <w:p>
-            <w:r>
-              <w:t>Usuários funcionários podem consultar o banco de horas pessoal;</w:t>
-            </w:r>
-          </w:p>
-        </w:tc>
-      </w:tr>
-      <w:tr>
-        <w:tc>
-          <w:tcPr>
-            <w:tcW w:w="1129" w:type="dxa"/>
-          </w:tcPr>
-          <w:p>
-            <w:r>
-              <w:t>RF</w:t>
-            </w:r>
-            <w:r>
-              <w:t>10</w:t>
-            </w:r>
-          </w:p>
-        </w:tc>
-        <w:tc>
-          <w:tcPr>
-            <w:tcW w:w="7365" w:type="dxa"/>
-          </w:tcPr>
-          <w:p>
-            <w:r>
-              <w:t xml:space="preserve">Usuários gestores e </w:t>
-            </w:r>
-            <w:r>
-              <w:t>sub-gestores</w:t>
-            </w:r>
-            <w:r>
-              <w:t xml:space="preserve"> podem criar escalas globais;</w:t>
-            </w:r>
-          </w:p>
-        </w:tc>
-      </w:tr>
-      <w:tr>
-        <w:tc>
-          <w:tcPr>
-            <w:tcW w:w="1129" w:type="dxa"/>
-          </w:tcPr>
-          <w:p>
-            <w:r>
-              <w:t>RF</w:t>
-            </w:r>
-            <w:r>
-              <w:t>11</w:t>
-            </w:r>
-          </w:p>
-        </w:tc>
-        <w:tc>
-          <w:tcPr>
-            <w:tcW w:w="7365" w:type="dxa"/>
-          </w:tcPr>
-          <w:p>
-            <w:r>
-              <w:t xml:space="preserve">Usuários gestores e </w:t>
-            </w:r>
-            <w:r>
-              <w:t>sub-gestores</w:t>
-            </w:r>
-            <w:r>
-              <w:t xml:space="preserve"> podem apagar escalas globais;</w:t>
-            </w:r>
-          </w:p>
-        </w:tc>
-      </w:tr>
-      <w:tr>
-        <w:tc>
-          <w:tcPr>
-            <w:tcW w:w="1129" w:type="dxa"/>
-          </w:tcPr>
-          <w:p>
-            <w:r>
-              <w:t>RF</w:t>
-            </w:r>
-            <w:r>
-              <w:t>12</w:t>
-            </w:r>
-          </w:p>
-        </w:tc>
-        <w:tc>
-          <w:tcPr>
-            <w:tcW w:w="7365" w:type="dxa"/>
-          </w:tcPr>
-          <w:p>
-            <w:r>
-              <w:t xml:space="preserve">Usuários gestores e </w:t>
-            </w:r>
-            <w:r>
-              <w:t>sub-gestores</w:t>
-            </w:r>
-            <w:r>
-              <w:t xml:space="preserve"> podem alocar os profissionais dentro dessas escalas.</w:t>
-            </w:r>
-          </w:p>
-        </w:tc>
-      </w:tr>
-      <w:tr>
-        <w:tc>
-          <w:tcPr>
-            <w:tcW w:w="1129" w:type="dxa"/>
-          </w:tcPr>
-          <w:p>
-            <w:r>
-              <w:t>RF</w:t>
-            </w:r>
-            <w:r>
-              <w:t>13</w:t>
-            </w:r>
-          </w:p>
-        </w:tc>
-        <w:tc>
-          <w:tcPr>
-            <w:tcW w:w="7365" w:type="dxa"/>
-          </w:tcPr>
-          <w:p>
-            <w:r>
-              <w:t xml:space="preserve">Usuários gestores e </w:t>
-            </w:r>
-            <w:r>
-              <w:t>sub-gestores</w:t>
-            </w:r>
-            <w:r>
-              <w:t xml:space="preserve"> podem desalocar os profissionais dentro dessas escalas.</w:t>
-            </w:r>
-          </w:p>
-        </w:tc>
-      </w:tr>
-      <w:tr>
-        <w:tc>
-          <w:tcPr>
-            <w:tcW w:w="1129" w:type="dxa"/>
-          </w:tcPr>
-          <w:p>
-            <w:r>
-              <w:t>RF</w:t>
-            </w:r>
-            <w:r>
-              <w:t>14</w:t>
-            </w:r>
-          </w:p>
-        </w:tc>
-        <w:tc>
-          <w:tcPr>
-            <w:tcW w:w="7365" w:type="dxa"/>
-          </w:tcPr>
-          <w:p>
-            <w:r>
-              <w:t xml:space="preserve">Usuários gestores e </w:t>
-            </w:r>
-            <w:r>
-              <w:t>sub-gestores</w:t>
-            </w:r>
-            <w:r>
-              <w:t xml:space="preserve"> podem cadastrar os feriados nacionais/locais;</w:t>
-            </w:r>
-          </w:p>
-        </w:tc>
-      </w:tr>
-      <w:tr>
-        <w:tc>
-          <w:tcPr>
-            <w:tcW w:w="1129" w:type="dxa"/>
-          </w:tcPr>
-          <w:p>
-            <w:r>
-              <w:t>RF</w:t>
-            </w:r>
-            <w:r>
-              <w:t>15</w:t>
-            </w:r>
-          </w:p>
-        </w:tc>
-        <w:tc>
-          <w:tcPr>
-            <w:tcW w:w="7365" w:type="dxa"/>
-          </w:tcPr>
-          <w:p>
-            <w:r>
-              <w:t xml:space="preserve">Usuários gestores e </w:t>
-            </w:r>
-            <w:r>
-              <w:t>sub-gestores</w:t>
-            </w:r>
-            <w:r>
-              <w:t xml:space="preserve"> podem excluir os feriados nacionais/locais;</w:t>
-            </w:r>
-          </w:p>
-        </w:tc>
-      </w:tr>
-      <w:tr>
-        <w:tc>
-          <w:tcPr>
-            <w:tcW w:w="1129" w:type="dxa"/>
-          </w:tcPr>
-          <w:p>
-            <w:r>
-              <w:t>RF</w:t>
-            </w:r>
-            <w:r>
-              <w:t>16</w:t>
-            </w:r>
-          </w:p>
-        </w:tc>
-        <w:tc>
-          <w:tcPr>
-            <w:tcW w:w="7365" w:type="dxa"/>
-          </w:tcPr>
-          <w:p>
-            <w:r>
-              <w:t xml:space="preserve">Usuários gestores e </w:t>
-            </w:r>
-            <w:r>
-              <w:t>sub-gestores</w:t>
-            </w:r>
-            <w:r>
-              <w:t xml:space="preserve"> podem cadastrar horários de trabalho;</w:t>
-            </w:r>
-          </w:p>
-        </w:tc>
-      </w:tr>
-      <w:tr>
-        <w:tc>
-          <w:tcPr>
-            <w:tcW w:w="1129" w:type="dxa"/>
-          </w:tcPr>
-          <w:p>
-            <w:r>
-              <w:t>RF</w:t>
-            </w:r>
-            <w:r>
-              <w:t>17</w:t>
-            </w:r>
-          </w:p>
-        </w:tc>
-        <w:tc>
-          <w:tcPr>
-            <w:tcW w:w="7365" w:type="dxa"/>
-          </w:tcPr>
-          <w:p>
-            <w:r>
-              <w:t xml:space="preserve">Usuários gestores e </w:t>
-            </w:r>
-            <w:r>
-              <w:t>sub-gestores</w:t>
-            </w:r>
-            <w:r>
-              <w:t xml:space="preserve"> podem excluir horários de trabalho;</w:t>
-            </w:r>
-          </w:p>
-        </w:tc>
-      </w:tr>
-      <w:tr>
-        <w:tc>
-          <w:tcPr>
-            <w:tcW w:w="1129" w:type="dxa"/>
-          </w:tcPr>
-          <w:p>
-            <w:r>
-              <w:t>RF</w:t>
-            </w:r>
-            <w:r>
-              <w:t>18</w:t>
-            </w:r>
-          </w:p>
-        </w:tc>
-        <w:tc>
-          <w:tcPr>
-            <w:tcW w:w="7365" w:type="dxa"/>
-          </w:tcPr>
-          <w:p>
-            <w:r>
-              <w:t xml:space="preserve">Usuários gestores e </w:t>
-            </w:r>
-            <w:r>
-              <w:t>sub-gestores</w:t>
-            </w:r>
-            <w:r>
-              <w:t xml:space="preserve"> podem lançar profissionais em férias;</w:t>
-            </w:r>
-          </w:p>
-        </w:tc>
-      </w:tr>
-      <w:tr>
-        <w:tc>
-          <w:tcPr>
-            <w:tcW w:w="1129" w:type="dxa"/>
-          </w:tcPr>
-          <w:p>
-            <w:r>
-              <w:t>RF</w:t>
-            </w:r>
-            <w:r>
-              <w:t>19</w:t>
-            </w:r>
-          </w:p>
-        </w:tc>
-        <w:tc>
-          <w:tcPr>
-            <w:tcW w:w="7365" w:type="dxa"/>
-          </w:tcPr>
-          <w:p>
-            <w:r>
-              <w:t xml:space="preserve">Usuários gestores e </w:t>
-            </w:r>
-            <w:r>
-              <w:t>sub-gestores</w:t>
-            </w:r>
-            <w:r>
-              <w:t xml:space="preserve"> podem lançar profissionais em licença;</w:t>
-            </w:r>
-          </w:p>
-        </w:tc>
-      </w:tr>
-      <w:tr>
-        <w:tc>
-          <w:tcPr>
-            <w:tcW w:w="1129" w:type="dxa"/>
-          </w:tcPr>
-          <w:p>
-            <w:r>
-              <w:t>RF</w:t>
-            </w:r>
-            <w:r>
-              <w:t>20</w:t>
-            </w:r>
-          </w:p>
-        </w:tc>
-        <w:tc>
-          <w:tcPr>
-            <w:tcW w:w="7365" w:type="dxa"/>
-          </w:tcPr>
-          <w:p>
-            <w:r>
-              <w:t xml:space="preserve">Usuários gestores e </w:t>
-            </w:r>
-            <w:r>
-              <w:t>sub-gestores</w:t>
-            </w:r>
-            <w:r>
-              <w:t xml:space="preserve"> podem criar usuários;</w:t>
-            </w:r>
-          </w:p>
-        </w:tc>
-      </w:tr>
-      <w:tr>
-        <w:tc>
-          <w:tcPr>
-            <w:tcW w:w="1129" w:type="dxa"/>
-          </w:tcPr>
-          <w:p>
-            <w:r>
-              <w:t>RF</w:t>
-            </w:r>
-            <w:r>
-              <w:t>21</w:t>
-            </w:r>
-          </w:p>
-        </w:tc>
-        <w:tc>
-          <w:tcPr>
-            <w:tcW w:w="7365" w:type="dxa"/>
-          </w:tcPr>
-          <w:p>
-            <w:r>
-              <w:t xml:space="preserve">Usuários gestores e </w:t>
-            </w:r>
-            <w:r>
-              <w:t>sub-gestores</w:t>
-            </w:r>
-            <w:r>
-              <w:t xml:space="preserve"> podem criar empresas;</w:t>
-            </w:r>
-          </w:p>
-        </w:tc>
-      </w:tr>
-      <w:tr>
-        <w:tc>
-          <w:tcPr>
-            <w:tcW w:w="1129" w:type="dxa"/>
-          </w:tcPr>
-          <w:p>
-            <w:r>
-              <w:t>RF</w:t>
-            </w:r>
-            <w:r>
-              <w:t>22</w:t>
-            </w:r>
-          </w:p>
-        </w:tc>
-        <w:tc>
-          <w:tcPr>
-            <w:tcW w:w="7365" w:type="dxa"/>
-          </w:tcPr>
-          <w:p>
-            <w:r>
-              <w:t xml:space="preserve">Usuários gestores e </w:t>
-            </w:r>
-            <w:r>
-              <w:t>sub-gestores</w:t>
-            </w:r>
-            <w:r>
-              <w:t xml:space="preserve"> podem desativar usuários;</w:t>
-            </w:r>
-          </w:p>
-        </w:tc>
-      </w:tr>
-      <w:tr>
-        <w:tc>
-          <w:tcPr>
-            <w:tcW w:w="1129" w:type="dxa"/>
-          </w:tcPr>
-          <w:p>
-            <w:r>
-              <w:t>RF</w:t>
-            </w:r>
-            <w:r>
-              <w:t>23</w:t>
-            </w:r>
-          </w:p>
-        </w:tc>
-        <w:tc>
-          <w:tcPr>
-            <w:tcW w:w="7365" w:type="dxa"/>
-          </w:tcPr>
-          <w:p>
-            <w:r>
-              <w:t>Usuários gestores podem aprovar horas extras para banco de horas;</w:t>
-            </w:r>
-          </w:p>
-        </w:tc>
-      </w:tr>
-      <w:tr>
-        <w:tc>
-          <w:tcPr>
-            <w:tcW w:w="1129" w:type="dxa"/>
-          </w:tcPr>
-          <w:p>
-            <w:r>
-              <w:t>RF</w:t>
-            </w:r>
-            <w:r>
-              <w:t>24</w:t>
-            </w:r>
-          </w:p>
-        </w:tc>
-        <w:tc>
-          <w:tcPr>
-            <w:tcW w:w="7365" w:type="dxa"/>
-          </w:tcPr>
-          <w:p>
-            <w:r>
-              <w:t>Usuários gestores podem aprovar horas extras para pagamento;</w:t>
-            </w:r>
-          </w:p>
-        </w:tc>
-      </w:tr>
-      <w:tr>
-        <w:tc>
-          <w:tcPr>
-            <w:tcW w:w="1129" w:type="dxa"/>
-          </w:tcPr>
-          <w:p>
-            <w:r>
-              <w:t>RF</w:t>
-            </w:r>
-            <w:r>
-              <w:t>2</w:t>
-            </w:r>
-            <w:r>
-              <w:t>5</w:t>
-            </w:r>
-          </w:p>
-        </w:tc>
-        <w:tc>
-          <w:tcPr>
-            <w:tcW w:w="7365" w:type="dxa"/>
-          </w:tcPr>
-          <w:p>
-            <w:r>
-              <w:t>Usuários gestores podem delegar sub-gestores.</w:t>
-            </w:r>
-          </w:p>
-        </w:tc>
-      </w:tr>
-      <w:tr>
-        <w:tc>
-          <w:tcPr>
-            <w:tcW w:w="1129" w:type="dxa"/>
-          </w:tcPr>
-          <w:p>
-            <w:r>
-              <w:t>RF</w:t>
-            </w:r>
-            <w:r>
-              <w:t>26</w:t>
-            </w:r>
-          </w:p>
-        </w:tc>
-        <w:tc>
-          <w:tcPr>
-            <w:tcW w:w="7365" w:type="dxa"/>
-          </w:tcPr>
-          <w:p>
-            <w:r>
-              <w:t xml:space="preserve">Usuários gestores podem </w:t>
-            </w:r>
-            <w:r>
-              <w:t>c</w:t>
-            </w:r>
-            <w:r>
-              <w:t>onsultar o banco de horas dos funcionários</w:t>
-            </w:r>
-          </w:p>
-        </w:tc>
-      </w:tr>
-      <w:tr>
-        <w:tc>
-          <w:tcPr>
-            <w:tcW w:w="1129" w:type="dxa"/>
-          </w:tcPr>
-          <w:p>
-            <w:r>
-              <w:t>RF</w:t>
-            </w:r>
-            <w:r>
               <w:t>27</w:t>
             </w:r>
           </w:p>
@@ -951,20 +888,6 @@
               <w:t>.</w:t>
             </w:r>
           </w:p>
-        </w:tc>
-      </w:tr>
-      <w:tr>
-        <w:tc>
-          <w:tcPr>
-            <w:tcW w:w="1129" w:type="dxa"/>
-          </w:tcPr>
-          <w:p/>
-        </w:tc>
-        <w:tc>
-          <w:tcPr>
-            <w:tcW w:w="7365" w:type="dxa"/>
-          </w:tcPr>
-          <w:p/>
         </w:tc>
       </w:tr>
     </w:tbl>
@@ -1485,7 +1408,6 @@
             <w:tcW w:w="1129" w:type="dxa"/>
           </w:tcPr>
           <w:p>
-            <w:bookmarkStart w:id="0" w:name="_GoBack" w:colFirst="0" w:colLast="1"/>
             <w:r>
               <w:t>RN06</w:t>
             </w:r>
@@ -1502,7 +1424,6 @@
           </w:p>
         </w:tc>
       </w:tr>
-      <w:bookmarkEnd w:id="0"/>
     </w:tbl>
     <w:p/>
     <w:p/>
@@ -1518,7 +1439,7 @@
 </file>
 
 <file path=word/endnotes.xml><?xml version="1.0" encoding="utf-8"?>
-<w:endnotes xmlns:wpc="http://schemas.microsoft.com/office/word/2010/wordprocessingCanvas" xmlns:cx="http://schemas.microsoft.com/office/drawing/2014/chartex" xmlns:cx1="http://schemas.microsoft.com/office/drawing/2015/9/8/chartex" xmlns:cx2="http://schemas.microsoft.com/office/drawing/2015/10/21/chartex" xmlns:cx3="http://schemas.microsoft.com/office/drawing/2016/5/9/chartex" xmlns:cx4="http://schemas.microsoft.com/office/drawing/2016/5/10/chartex" xmlns:cx5="http://schemas.microsoft.com/office/drawing/2016/5/11/chartex" xmlns:cx6="http://schemas.microsoft.com/office/drawing/2016/5/12/chartex" xmlns:cx7="http://schemas.microsoft.com/office/drawing/2016/5/13/chartex" xmlns:cx8="http://schemas.microsoft.com/office/drawing/2016/5/14/chartex" xmlns:mc="http://schemas.openxmlformats.org/markup-compatibility/2006" xmlns:aink="http://schemas.microsoft.com/office/drawing/2016/ink" xmlns:am3d="http://schemas.microsoft.com/office/drawing/2017/model3d" xmlns:o="urn:schemas-microsoft-com:office:office" xmlns:r="http://schemas.openxmlformats.org/officeDocument/2006/relationships" xmlns:m="http://schemas.openxmlformats.org/officeDocument/2006/math" xmlns:v="urn:schemas-microsoft-com:vml" xmlns:wp14="http://schemas.microsoft.com/office/word/2010/wordprocessingDrawing" xmlns:wp="http://schemas.openxmlformats.org/drawingml/2006/wordprocessingDrawing" xmlns:w10="urn:schemas-microsoft-com:office:word" xmlns:w="http://schemas.openxmlformats.org/wordprocessingml/2006/main" xmlns:w14="http://schemas.microsoft.com/office/word/2010/wordml" xmlns:w15="http://schemas.microsoft.com/office/word/2012/wordml" xmlns:w16cid="http://schemas.microsoft.com/office/word/2016/wordml/cid" xmlns:w16se="http://schemas.microsoft.com/office/word/2015/wordml/symex" xmlns:wpg="http://schemas.microsoft.com/office/word/2010/wordprocessingGroup" xmlns:wpi="http://schemas.microsoft.com/office/word/2010/wordprocessingInk" xmlns:wne="http://schemas.microsoft.com/office/word/2006/wordml" xmlns:wps="http://schemas.microsoft.com/office/word/2010/wordprocessingShape" mc:Ignorable="w14 w15 w16se w16cid wp14">
+<w:endnotes xmlns:wpc="http://schemas.microsoft.com/office/word/2010/wordprocessingCanvas" xmlns:cx="http://schemas.microsoft.com/office/drawing/2014/chartex" xmlns:cx1="http://schemas.microsoft.com/office/drawing/2015/9/8/chartex" xmlns:cx2="http://schemas.microsoft.com/office/drawing/2015/10/21/chartex" xmlns:cx3="http://schemas.microsoft.com/office/drawing/2016/5/9/chartex" xmlns:cx4="http://schemas.microsoft.com/office/drawing/2016/5/10/chartex" xmlns:cx5="http://schemas.microsoft.com/office/drawing/2016/5/11/chartex" xmlns:cx6="http://schemas.microsoft.com/office/drawing/2016/5/12/chartex" xmlns:cx7="http://schemas.microsoft.com/office/drawing/2016/5/13/chartex" xmlns:cx8="http://schemas.microsoft.com/office/drawing/2016/5/14/chartex" xmlns:mc="http://schemas.openxmlformats.org/markup-compatibility/2006" xmlns:aink="http://schemas.microsoft.com/office/drawing/2016/ink" xmlns:am3d="http://schemas.microsoft.com/office/drawing/2017/model3d" xmlns:o="urn:schemas-microsoft-com:office:office" xmlns:r="http://schemas.openxmlformats.org/officeDocument/2006/relationships" xmlns:m="http://schemas.openxmlformats.org/officeDocument/2006/math" xmlns:v="urn:schemas-microsoft-com:vml" xmlns:wp14="http://schemas.microsoft.com/office/word/2010/wordprocessingDrawing" xmlns:wp="http://schemas.openxmlformats.org/drawingml/2006/wordprocessingDrawing" xmlns:w10="urn:schemas-microsoft-com:office:word" xmlns:w="http://schemas.openxmlformats.org/wordprocessingml/2006/main" xmlns:w14="http://schemas.microsoft.com/office/word/2010/wordml" xmlns:w15="http://schemas.microsoft.com/office/word/2012/wordml" xmlns:w16cex="http://schemas.microsoft.com/office/word/2018/wordml/cex" xmlns:w16cid="http://schemas.microsoft.com/office/word/2016/wordml/cid" xmlns:w16="http://schemas.microsoft.com/office/word/2018/wordml" xmlns:w16se="http://schemas.microsoft.com/office/word/2015/wordml/symex" xmlns:wpg="http://schemas.microsoft.com/office/word/2010/wordprocessingGroup" xmlns:wpi="http://schemas.microsoft.com/office/word/2010/wordprocessingInk" xmlns:wne="http://schemas.microsoft.com/office/word/2006/wordml" xmlns:wps="http://schemas.microsoft.com/office/word/2010/wordprocessingShape" mc:Ignorable="w14 w15 w16se w16cid w16 w16cex wp14">
   <w:endnote w:type="separator" w:id="-1">
     <w:p>
       <w:pPr>
@@ -1543,7 +1464,7 @@
 </file>
 
 <file path=word/footnotes.xml><?xml version="1.0" encoding="utf-8"?>
-<w:footnotes xmlns:wpc="http://schemas.microsoft.com/office/word/2010/wordprocessingCanvas" xmlns:cx="http://schemas.microsoft.com/office/drawing/2014/chartex" xmlns:cx1="http://schemas.microsoft.com/office/drawing/2015/9/8/chartex" xmlns:cx2="http://schemas.microsoft.com/office/drawing/2015/10/21/chartex" xmlns:cx3="http://schemas.microsoft.com/office/drawing/2016/5/9/chartex" xmlns:cx4="http://schemas.microsoft.com/office/drawing/2016/5/10/chartex" xmlns:cx5="http://schemas.microsoft.com/office/drawing/2016/5/11/chartex" xmlns:cx6="http://schemas.microsoft.com/office/drawing/2016/5/12/chartex" xmlns:cx7="http://schemas.microsoft.com/office/drawing/2016/5/13/chartex" xmlns:cx8="http://schemas.microsoft.com/office/drawing/2016/5/14/chartex" xmlns:mc="http://schemas.openxmlformats.org/markup-compatibility/2006" xmlns:aink="http://schemas.microsoft.com/office/drawing/2016/ink" xmlns:am3d="http://schemas.microsoft.com/office/drawing/2017/model3d" xmlns:o="urn:schemas-microsoft-com:office:office" xmlns:r="http://schemas.openxmlformats.org/officeDocument/2006/relationships" xmlns:m="http://schemas.openxmlformats.org/officeDocument/2006/math" xmlns:v="urn:schemas-microsoft-com:vml" xmlns:wp14="http://schemas.microsoft.com/office/word/2010/wordprocessingDrawing" xmlns:wp="http://schemas.openxmlformats.org/drawingml/2006/wordprocessingDrawing" xmlns:w10="urn:schemas-microsoft-com:office:word" xmlns:w="http://schemas.openxmlformats.org/wordprocessingml/2006/main" xmlns:w14="http://schemas.microsoft.com/office/word/2010/wordml" xmlns:w15="http://schemas.microsoft.com/office/word/2012/wordml" xmlns:w16cid="http://schemas.microsoft.com/office/word/2016/wordml/cid" xmlns:w16se="http://schemas.microsoft.com/office/word/2015/wordml/symex" xmlns:wpg="http://schemas.microsoft.com/office/word/2010/wordprocessingGroup" xmlns:wpi="http://schemas.microsoft.com/office/word/2010/wordprocessingInk" xmlns:wne="http://schemas.microsoft.com/office/word/2006/wordml" xmlns:wps="http://schemas.microsoft.com/office/word/2010/wordprocessingShape" mc:Ignorable="w14 w15 w16se w16cid wp14">
+<w:footnotes xmlns:wpc="http://schemas.microsoft.com/office/word/2010/wordprocessingCanvas" xmlns:cx="http://schemas.microsoft.com/office/drawing/2014/chartex" xmlns:cx1="http://schemas.microsoft.com/office/drawing/2015/9/8/chartex" xmlns:cx2="http://schemas.microsoft.com/office/drawing/2015/10/21/chartex" xmlns:cx3="http://schemas.microsoft.com/office/drawing/2016/5/9/chartex" xmlns:cx4="http://schemas.microsoft.com/office/drawing/2016/5/10/chartex" xmlns:cx5="http://schemas.microsoft.com/office/drawing/2016/5/11/chartex" xmlns:cx6="http://schemas.microsoft.com/office/drawing/2016/5/12/chartex" xmlns:cx7="http://schemas.microsoft.com/office/drawing/2016/5/13/chartex" xmlns:cx8="http://schemas.microsoft.com/office/drawing/2016/5/14/chartex" xmlns:mc="http://schemas.openxmlformats.org/markup-compatibility/2006" xmlns:aink="http://schemas.microsoft.com/office/drawing/2016/ink" xmlns:am3d="http://schemas.microsoft.com/office/drawing/2017/model3d" xmlns:o="urn:schemas-microsoft-com:office:office" xmlns:r="http://schemas.openxmlformats.org/officeDocument/2006/relationships" xmlns:m="http://schemas.openxmlformats.org/officeDocument/2006/math" xmlns:v="urn:schemas-microsoft-com:vml" xmlns:wp14="http://schemas.microsoft.com/office/word/2010/wordprocessingDrawing" xmlns:wp="http://schemas.openxmlformats.org/drawingml/2006/wordprocessingDrawing" xmlns:w10="urn:schemas-microsoft-com:office:word" xmlns:w="http://schemas.openxmlformats.org/wordprocessingml/2006/main" xmlns:w14="http://schemas.microsoft.com/office/word/2010/wordml" xmlns:w15="http://schemas.microsoft.com/office/word/2012/wordml" xmlns:w16cex="http://schemas.microsoft.com/office/word/2018/wordml/cex" xmlns:w16cid="http://schemas.microsoft.com/office/word/2016/wordml/cid" xmlns:w16="http://schemas.microsoft.com/office/word/2018/wordml" xmlns:w16se="http://schemas.microsoft.com/office/word/2015/wordml/symex" xmlns:wpg="http://schemas.microsoft.com/office/word/2010/wordprocessingGroup" xmlns:wpi="http://schemas.microsoft.com/office/word/2010/wordprocessingInk" xmlns:wne="http://schemas.microsoft.com/office/word/2006/wordml" xmlns:wps="http://schemas.microsoft.com/office/word/2010/wordprocessingShape" mc:Ignorable="w14 w15 w16se w16cid w16 w16cex wp14">
   <w:footnote w:type="separator" w:id="-1">
     <w:p>
       <w:pPr>
@@ -1568,7 +1489,7 @@
 </file>
 
 <file path=word/header1.xml><?xml version="1.0" encoding="utf-8"?>
-<w:hdr xmlns:wpc="http://schemas.microsoft.com/office/word/2010/wordprocessingCanvas" xmlns:cx="http://schemas.microsoft.com/office/drawing/2014/chartex" xmlns:cx1="http://schemas.microsoft.com/office/drawing/2015/9/8/chartex" xmlns:cx2="http://schemas.microsoft.com/office/drawing/2015/10/21/chartex" xmlns:cx3="http://schemas.microsoft.com/office/drawing/2016/5/9/chartex" xmlns:cx4="http://schemas.microsoft.com/office/drawing/2016/5/10/chartex" xmlns:cx5="http://schemas.microsoft.com/office/drawing/2016/5/11/chartex" xmlns:cx6="http://schemas.microsoft.com/office/drawing/2016/5/12/chartex" xmlns:cx7="http://schemas.microsoft.com/office/drawing/2016/5/13/chartex" xmlns:cx8="http://schemas.microsoft.com/office/drawing/2016/5/14/chartex" xmlns:mc="http://schemas.openxmlformats.org/markup-compatibility/2006" xmlns:aink="http://schemas.microsoft.com/office/drawing/2016/ink" xmlns:am3d="http://schemas.microsoft.com/office/drawing/2017/model3d" xmlns:o="urn:schemas-microsoft-com:office:office" xmlns:r="http://schemas.openxmlformats.org/officeDocument/2006/relationships" xmlns:m="http://schemas.openxmlformats.org/officeDocument/2006/math" xmlns:v="urn:schemas-microsoft-com:vml" xmlns:wp14="http://schemas.microsoft.com/office/word/2010/wordprocessingDrawing" xmlns:wp="http://schemas.openxmlformats.org/drawingml/2006/wordprocessingDrawing" xmlns:w10="urn:schemas-microsoft-com:office:word" xmlns:w="http://schemas.openxmlformats.org/wordprocessingml/2006/main" xmlns:w14="http://schemas.microsoft.com/office/word/2010/wordml" xmlns:w15="http://schemas.microsoft.com/office/word/2012/wordml" xmlns:w16cid="http://schemas.microsoft.com/office/word/2016/wordml/cid" xmlns:w16se="http://schemas.microsoft.com/office/word/2015/wordml/symex" xmlns:wpg="http://schemas.microsoft.com/office/word/2010/wordprocessingGroup" xmlns:wpi="http://schemas.microsoft.com/office/word/2010/wordprocessingInk" xmlns:wne="http://schemas.microsoft.com/office/word/2006/wordml" xmlns:wps="http://schemas.microsoft.com/office/word/2010/wordprocessingShape" mc:Ignorable="w14 w15 w16se w16cid wp14">
+<w:hdr xmlns:wpc="http://schemas.microsoft.com/office/word/2010/wordprocessingCanvas" xmlns:cx="http://schemas.microsoft.com/office/drawing/2014/chartex" xmlns:cx1="http://schemas.microsoft.com/office/drawing/2015/9/8/chartex" xmlns:cx2="http://schemas.microsoft.com/office/drawing/2015/10/21/chartex" xmlns:cx3="http://schemas.microsoft.com/office/drawing/2016/5/9/chartex" xmlns:cx4="http://schemas.microsoft.com/office/drawing/2016/5/10/chartex" xmlns:cx5="http://schemas.microsoft.com/office/drawing/2016/5/11/chartex" xmlns:cx6="http://schemas.microsoft.com/office/drawing/2016/5/12/chartex" xmlns:cx7="http://schemas.microsoft.com/office/drawing/2016/5/13/chartex" xmlns:cx8="http://schemas.microsoft.com/office/drawing/2016/5/14/chartex" xmlns:mc="http://schemas.openxmlformats.org/markup-compatibility/2006" xmlns:aink="http://schemas.microsoft.com/office/drawing/2016/ink" xmlns:am3d="http://schemas.microsoft.com/office/drawing/2017/model3d" xmlns:o="urn:schemas-microsoft-com:office:office" xmlns:r="http://schemas.openxmlformats.org/officeDocument/2006/relationships" xmlns:m="http://schemas.openxmlformats.org/officeDocument/2006/math" xmlns:v="urn:schemas-microsoft-com:vml" xmlns:wp14="http://schemas.microsoft.com/office/word/2010/wordprocessingDrawing" xmlns:wp="http://schemas.openxmlformats.org/drawingml/2006/wordprocessingDrawing" xmlns:w10="urn:schemas-microsoft-com:office:word" xmlns:w="http://schemas.openxmlformats.org/wordprocessingml/2006/main" xmlns:w14="http://schemas.microsoft.com/office/word/2010/wordml" xmlns:w15="http://schemas.microsoft.com/office/word/2012/wordml" xmlns:w16cex="http://schemas.microsoft.com/office/word/2018/wordml/cex" xmlns:w16cid="http://schemas.microsoft.com/office/word/2016/wordml/cid" xmlns:w16="http://schemas.microsoft.com/office/word/2018/wordml" xmlns:w16se="http://schemas.microsoft.com/office/word/2015/wordml/symex" xmlns:wpg="http://schemas.microsoft.com/office/word/2010/wordprocessingGroup" xmlns:wpi="http://schemas.microsoft.com/office/word/2010/wordprocessingInk" xmlns:wne="http://schemas.microsoft.com/office/word/2006/wordml" xmlns:wps="http://schemas.microsoft.com/office/word/2010/wordprocessingShape" mc:Ignorable="w14 w15 w16se w16cid w16 w16cex wp14">
   <w:tbl>
     <w:tblPr>
       <w:tblStyle w:val="Tabelacomgrade"/>
@@ -1690,52 +1611,14 @@
               <w:bCs/>
             </w:rPr>
           </w:pPr>
-          <w:proofErr w:type="spellStart"/>
           <w:r>
             <w:rPr>
               <w:rFonts w:ascii="Arial" w:hAnsi="Arial" w:cs="Arial"/>
               <w:b/>
               <w:bCs/>
             </w:rPr>
-            <w:t>Laureate</w:t>
+            <w:t>Laureate International Universities</w:t>
           </w:r>
-          <w:proofErr w:type="spellEnd"/>
-          <w:r>
-            <w:rPr>
-              <w:rFonts w:ascii="Arial" w:hAnsi="Arial" w:cs="Arial"/>
-              <w:b/>
-              <w:bCs/>
-            </w:rPr>
-            <w:t xml:space="preserve"> </w:t>
-          </w:r>
-          <w:proofErr w:type="spellStart"/>
-          <w:r>
-            <w:rPr>
-              <w:rFonts w:ascii="Arial" w:hAnsi="Arial" w:cs="Arial"/>
-              <w:b/>
-              <w:bCs/>
-            </w:rPr>
-            <w:t>International</w:t>
-          </w:r>
-          <w:proofErr w:type="spellEnd"/>
-          <w:r>
-            <w:rPr>
-              <w:rFonts w:ascii="Arial" w:hAnsi="Arial" w:cs="Arial"/>
-              <w:b/>
-              <w:bCs/>
-            </w:rPr>
-            <w:t xml:space="preserve"> </w:t>
-          </w:r>
-          <w:proofErr w:type="spellStart"/>
-          <w:r>
-            <w:rPr>
-              <w:rFonts w:ascii="Arial" w:hAnsi="Arial" w:cs="Arial"/>
-              <w:b/>
-              <w:bCs/>
-            </w:rPr>
-            <w:t>Universities</w:t>
-          </w:r>
-          <w:proofErr w:type="spellEnd"/>
         </w:p>
         <w:p>
           <w:pPr>
@@ -1769,7 +1652,7 @@
 </file>
 
 <file path=word/numbering.xml><?xml version="1.0" encoding="utf-8"?>
-<w:numbering xmlns:wpc="http://schemas.microsoft.com/office/word/2010/wordprocessingCanvas" xmlns:cx="http://schemas.microsoft.com/office/drawing/2014/chartex" xmlns:cx1="http://schemas.microsoft.com/office/drawing/2015/9/8/chartex" xmlns:cx2="http://schemas.microsoft.com/office/drawing/2015/10/21/chartex" xmlns:cx3="http://schemas.microsoft.com/office/drawing/2016/5/9/chartex" xmlns:cx4="http://schemas.microsoft.com/office/drawing/2016/5/10/chartex" xmlns:cx5="http://schemas.microsoft.com/office/drawing/2016/5/11/chartex" xmlns:cx6="http://schemas.microsoft.com/office/drawing/2016/5/12/chartex" xmlns:cx7="http://schemas.microsoft.com/office/drawing/2016/5/13/chartex" xmlns:cx8="http://schemas.microsoft.com/office/drawing/2016/5/14/chartex" xmlns:mc="http://schemas.openxmlformats.org/markup-compatibility/2006" xmlns:aink="http://schemas.microsoft.com/office/drawing/2016/ink" xmlns:am3d="http://schemas.microsoft.com/office/drawing/2017/model3d" xmlns:o="urn:schemas-microsoft-com:office:office" xmlns:r="http://schemas.openxmlformats.org/officeDocument/2006/relationships" xmlns:m="http://schemas.openxmlformats.org/officeDocument/2006/math" xmlns:v="urn:schemas-microsoft-com:vml" xmlns:wp14="http://schemas.microsoft.com/office/word/2010/wordprocessingDrawing" xmlns:wp="http://schemas.openxmlformats.org/drawingml/2006/wordprocessingDrawing" xmlns:w10="urn:schemas-microsoft-com:office:word" xmlns:w="http://schemas.openxmlformats.org/wordprocessingml/2006/main" xmlns:w14="http://schemas.microsoft.com/office/word/2010/wordml" xmlns:w15="http://schemas.microsoft.com/office/word/2012/wordml" xmlns:w16cid="http://schemas.microsoft.com/office/word/2016/wordml/cid" xmlns:w16se="http://schemas.microsoft.com/office/word/2015/wordml/symex" xmlns:wpg="http://schemas.microsoft.com/office/word/2010/wordprocessingGroup" xmlns:wpi="http://schemas.microsoft.com/office/word/2010/wordprocessingInk" xmlns:wne="http://schemas.microsoft.com/office/word/2006/wordml" xmlns:wps="http://schemas.microsoft.com/office/word/2010/wordprocessingShape" mc:Ignorable="w14 w15 w16se w16cid wp14">
+<w:numbering xmlns:wpc="http://schemas.microsoft.com/office/word/2010/wordprocessingCanvas" xmlns:cx="http://schemas.microsoft.com/office/drawing/2014/chartex" xmlns:cx1="http://schemas.microsoft.com/office/drawing/2015/9/8/chartex" xmlns:cx2="http://schemas.microsoft.com/office/drawing/2015/10/21/chartex" xmlns:cx3="http://schemas.microsoft.com/office/drawing/2016/5/9/chartex" xmlns:cx4="http://schemas.microsoft.com/office/drawing/2016/5/10/chartex" xmlns:cx5="http://schemas.microsoft.com/office/drawing/2016/5/11/chartex" xmlns:cx6="http://schemas.microsoft.com/office/drawing/2016/5/12/chartex" xmlns:cx7="http://schemas.microsoft.com/office/drawing/2016/5/13/chartex" xmlns:cx8="http://schemas.microsoft.com/office/drawing/2016/5/14/chartex" xmlns:mc="http://schemas.openxmlformats.org/markup-compatibility/2006" xmlns:aink="http://schemas.microsoft.com/office/drawing/2016/ink" xmlns:am3d="http://schemas.microsoft.com/office/drawing/2017/model3d" xmlns:o="urn:schemas-microsoft-com:office:office" xmlns:r="http://schemas.openxmlformats.org/officeDocument/2006/relationships" xmlns:m="http://schemas.openxmlformats.org/officeDocument/2006/math" xmlns:v="urn:schemas-microsoft-com:vml" xmlns:wp14="http://schemas.microsoft.com/office/word/2010/wordprocessingDrawing" xmlns:wp="http://schemas.openxmlformats.org/drawingml/2006/wordprocessingDrawing" xmlns:w10="urn:schemas-microsoft-com:office:word" xmlns:w="http://schemas.openxmlformats.org/wordprocessingml/2006/main" xmlns:w14="http://schemas.microsoft.com/office/word/2010/wordml" xmlns:w15="http://schemas.microsoft.com/office/word/2012/wordml" xmlns:w16cex="http://schemas.microsoft.com/office/word/2018/wordml/cex" xmlns:w16cid="http://schemas.microsoft.com/office/word/2016/wordml/cid" xmlns:w16="http://schemas.microsoft.com/office/word/2018/wordml" xmlns:w16se="http://schemas.microsoft.com/office/word/2015/wordml/symex" xmlns:wpg="http://schemas.microsoft.com/office/word/2010/wordprocessingGroup" xmlns:wpi="http://schemas.microsoft.com/office/word/2010/wordprocessingInk" xmlns:wne="http://schemas.microsoft.com/office/word/2006/wordml" xmlns:wps="http://schemas.microsoft.com/office/word/2010/wordprocessingShape" mc:Ignorable="w14 w15 w16se w16cid w16 w16cex wp14">
   <w:abstractNum w:abstractNumId="0" w15:restartNumberingAfterBreak="0">
     <w:nsid w:val="0D59524A"/>
     <w:multiLevelType w:val="hybridMultilevel"/>
@@ -2211,7 +2094,7 @@
 </file>
 
 <file path=word/styles.xml><?xml version="1.0" encoding="utf-8"?>
-<w:styles xmlns:mc="http://schemas.openxmlformats.org/markup-compatibility/2006" xmlns:r="http://schemas.openxmlformats.org/officeDocument/2006/relationships" xmlns:w="http://schemas.openxmlformats.org/wordprocessingml/2006/main" xmlns:w14="http://schemas.microsoft.com/office/word/2010/wordml" xmlns:w15="http://schemas.microsoft.com/office/word/2012/wordml" xmlns:w16cid="http://schemas.microsoft.com/office/word/2016/wordml/cid" xmlns:w16se="http://schemas.microsoft.com/office/word/2015/wordml/symex" mc:Ignorable="w14 w15 w16se w16cid">
+<w:styles xmlns:mc="http://schemas.openxmlformats.org/markup-compatibility/2006" xmlns:r="http://schemas.openxmlformats.org/officeDocument/2006/relationships" xmlns:w="http://schemas.openxmlformats.org/wordprocessingml/2006/main" xmlns:w14="http://schemas.microsoft.com/office/word/2010/wordml" xmlns:w15="http://schemas.microsoft.com/office/word/2012/wordml" xmlns:w16cex="http://schemas.microsoft.com/office/word/2018/wordml/cex" xmlns:w16cid="http://schemas.microsoft.com/office/word/2016/wordml/cid" xmlns:w16="http://schemas.microsoft.com/office/word/2018/wordml" xmlns:w16se="http://schemas.microsoft.com/office/word/2015/wordml/symex" mc:Ignorable="w14 w15 w16se w16cid w16 w16cex">
   <w:docDefaults>
     <w:rPrDefault>
       <w:rPr>

</xml_diff>